<commit_message>
Doc Version of Assignment
</commit_message>
<xml_diff>
--- a/src/Assignment1/Assignment.docx
+++ b/src/Assignment1/Assignment.docx
@@ -57,7 +57,6 @@
       </w:r>
     </w:p>
     <w:p>
-      <w:bookmarkStart w:id="0" w:name="_GoBack"/>
       <w:r>
         <w:rPr>
           <w:noProof/>
@@ -104,13 +103,53 @@
           </wp:inline>
         </w:drawing>
       </w:r>
-      <w:bookmarkEnd w:id="0"/>
     </w:p>
     <w:p/>
     <w:p/>
     <w:p>
       <w:r>
-        <w:t>Q2.We can create abstract class and after inheritance to child class.</w:t>
+        <w:t xml:space="preserve">Q2.We </w:t>
+      </w:r>
+      <w:proofErr w:type="gramStart"/>
+      <w:r>
+        <w:t>can</w:t>
+      </w:r>
+      <w:r>
+        <w:t xml:space="preserve">not </w:t>
+      </w:r>
+      <w:r>
+        <w:t xml:space="preserve"> create</w:t>
+      </w:r>
+      <w:proofErr w:type="gramEnd"/>
+      <w:r>
+        <w:t xml:space="preserve"> the object of </w:t>
+      </w:r>
+      <w:r>
+        <w:t xml:space="preserve"> abstract class </w:t>
+      </w:r>
+      <w:r>
+        <w:t>.</w:t>
+      </w:r>
+    </w:p>
+    <w:p>
+      <w:r>
+        <w:t xml:space="preserve">But </w:t>
+      </w:r>
+      <w:proofErr w:type="gramStart"/>
+      <w:r>
+        <w:t>Using  inheritance</w:t>
+      </w:r>
+      <w:proofErr w:type="gramEnd"/>
+      <w:r>
+        <w:t xml:space="preserve"> in child class</w:t>
+      </w:r>
+      <w:r>
+        <w:t xml:space="preserve"> to abstract class</w:t>
+      </w:r>
+      <w:bookmarkStart w:id="0" w:name="_GoBack"/>
+      <w:bookmarkEnd w:id="0"/>
+      <w:r>
+        <w:t xml:space="preserve"> we can create object.</w:t>
       </w:r>
     </w:p>
     <w:p>

</xml_diff>